<commit_message>
Reviewer can Edit review state and Author can delete rejected papers
</commit_message>
<xml_diff>
--- a/DOCUMENTS/Reviewer Login flow of events.docx
+++ b/DOCUMENTS/Reviewer Login flow of events.docx
@@ -23,16 +23,7 @@
           <w:iCs/>
           <w:u w:val="single"/>
         </w:rPr>
-        <w:t>Reviewer</w:t>
-      </w:r>
-      <w:r>
-        <w:rPr>
-          <w:rFonts w:asciiTheme="majorHAnsi" w:hAnsiTheme="majorHAnsi" w:cs="Times New Roman"/>
-          <w:i/>
-          <w:iCs/>
-          <w:u w:val="single"/>
-        </w:rPr>
-        <w:t xml:space="preserve"> Login use case</w:t>
+        <w:t>Reviewer Login use case</w:t>
       </w:r>
     </w:p>
     <w:p>
@@ -344,25 +335,7 @@
           <w:szCs w:val="20"/>
           <w:highlight w:val="green"/>
         </w:rPr>
-        <w:t>connected</w:t>
-      </w:r>
-      <w:r>
-        <w:rPr>
-          <w:rFonts w:asciiTheme="majorHAnsi" w:hAnsiTheme="majorHAnsi" w:cs="Times New Roman"/>
-          <w:sz w:val="20"/>
-          <w:szCs w:val="20"/>
-          <w:highlight w:val="green"/>
-        </w:rPr>
-        <w:t xml:space="preserve"> </w:t>
-      </w:r>
-      <w:r>
-        <w:rPr>
-          <w:rFonts w:asciiTheme="majorHAnsi" w:hAnsiTheme="majorHAnsi" w:cs="Times New Roman"/>
-          <w:sz w:val="20"/>
-          <w:szCs w:val="20"/>
-          <w:highlight w:val="green"/>
-        </w:rPr>
-        <w:t>mode</w:t>
+        <w:t>connected mode</w:t>
       </w:r>
       <w:r>
         <w:rPr>
@@ -534,13 +507,7 @@
         <w:rPr>
           <w:rFonts w:asciiTheme="majorHAnsi" w:hAnsiTheme="majorHAnsi" w:cs="Times New Roman"/>
         </w:rPr>
-        <w:t>Reviewer</w:t>
-      </w:r>
-      <w:r>
-        <w:rPr>
-          <w:rFonts w:asciiTheme="majorHAnsi" w:hAnsiTheme="majorHAnsi" w:cs="Times New Roman"/>
-        </w:rPr>
-        <w:t xml:space="preserve"> enters Full name, Email, Address, Birthday, phone number(s). </w:t>
+        <w:t xml:space="preserve">Reviewer enters Full name, Email, Address, Birthday, phone number(s). </w:t>
       </w:r>
     </w:p>
     <w:p>
@@ -715,25 +682,7 @@
         <w:rPr>
           <w:rFonts w:asciiTheme="majorHAnsi" w:hAnsiTheme="majorHAnsi" w:cs="Times New Roman"/>
         </w:rPr>
-        <w:t>Reviewer</w:t>
-      </w:r>
-      <w:r>
-        <w:rPr>
-          <w:rFonts w:asciiTheme="majorHAnsi" w:hAnsiTheme="majorHAnsi" w:cs="Times New Roman"/>
-        </w:rPr>
-        <w:t xml:space="preserve"> inserts the title or category or </w:t>
-      </w:r>
-      <w:r>
-        <w:rPr>
-          <w:rFonts w:asciiTheme="majorHAnsi" w:hAnsiTheme="majorHAnsi" w:cs="Times New Roman"/>
-        </w:rPr>
-        <w:t>reviewer</w:t>
-      </w:r>
-      <w:r>
-        <w:rPr>
-          <w:rFonts w:asciiTheme="majorHAnsi" w:hAnsiTheme="majorHAnsi" w:cs="Times New Roman"/>
-        </w:rPr>
-        <w:t xml:space="preserve"> to search for.</w:t>
+        <w:t>Reviewer inserts the title or category or reviewer to search for.</w:t>
       </w:r>
     </w:p>
     <w:p>
@@ -755,19 +704,29 @@
         <w:rPr>
           <w:rFonts w:asciiTheme="majorHAnsi" w:hAnsiTheme="majorHAnsi" w:cs="Times New Roman"/>
         </w:rPr>
-        <w:t xml:space="preserve">System shows all papers that has the given title, category, or </w:t>
-      </w:r>
-      <w:r>
-        <w:rPr>
-          <w:rFonts w:asciiTheme="majorHAnsi" w:hAnsiTheme="majorHAnsi" w:cs="Times New Roman"/>
-        </w:rPr>
-        <w:t>reviewer</w:t>
-      </w:r>
-      <w:r>
-        <w:rPr>
-          <w:rFonts w:asciiTheme="majorHAnsi" w:hAnsiTheme="majorHAnsi" w:cs="Times New Roman"/>
-        </w:rPr>
-        <w:t>.</w:t>
+        <w:t>System shows all papers that has the given title, category, or reviewer.</w:t>
+      </w:r>
+    </w:p>
+    <w:p>
+      <w:pPr>
+        <w:pStyle w:val="ListParagraph"/>
+        <w:numPr>
+          <w:ilvl w:val="0"/>
+          <w:numId w:val="3"/>
+        </w:numPr>
+        <w:autoSpaceDE w:val="0"/>
+        <w:autoSpaceDN w:val="0"/>
+        <w:adjustRightInd w:val="0"/>
+        <w:spacing w:after="0" w:line="240" w:lineRule="auto"/>
+        <w:rPr>
+          <w:rFonts w:asciiTheme="majorHAnsi" w:hAnsiTheme="majorHAnsi" w:cs="Times New Roman"/>
+        </w:rPr>
+      </w:pPr>
+      <w:r>
+        <w:rPr>
+          <w:rFonts w:asciiTheme="majorHAnsi" w:hAnsiTheme="majorHAnsi" w:cs="Times New Roman"/>
+        </w:rPr>
+        <w:t>The reviewer can change the review state (Accepted, Rejected, Waiting).</w:t>
       </w:r>
     </w:p>
     <w:p>
@@ -869,31 +828,29 @@
         <w:rPr>
           <w:rFonts w:asciiTheme="majorHAnsi" w:hAnsiTheme="majorHAnsi" w:cs="Times New Roman"/>
         </w:rPr>
-        <w:t xml:space="preserve">System shows all papers </w:t>
-      </w:r>
-      <w:r>
-        <w:rPr>
-          <w:rFonts w:asciiTheme="majorHAnsi" w:hAnsiTheme="majorHAnsi" w:cs="Times New Roman"/>
-        </w:rPr>
-        <w:t>reviewed</w:t>
-      </w:r>
-      <w:r>
-        <w:rPr>
-          <w:rFonts w:asciiTheme="majorHAnsi" w:hAnsiTheme="majorHAnsi" w:cs="Times New Roman"/>
-        </w:rPr>
-        <w:t xml:space="preserve"> by this </w:t>
-      </w:r>
-      <w:r>
-        <w:rPr>
-          <w:rFonts w:asciiTheme="majorHAnsi" w:hAnsiTheme="majorHAnsi" w:cs="Times New Roman"/>
-        </w:rPr>
-        <w:t>reviewer</w:t>
-      </w:r>
-      <w:r>
-        <w:rPr>
-          <w:rFonts w:asciiTheme="majorHAnsi" w:hAnsiTheme="majorHAnsi" w:cs="Times New Roman"/>
-        </w:rPr>
-        <w:t>.</w:t>
+        <w:t>System shows all papers reviewed by this reviewer.</w:t>
+      </w:r>
+    </w:p>
+    <w:p>
+      <w:pPr>
+        <w:pStyle w:val="ListParagraph"/>
+        <w:numPr>
+          <w:ilvl w:val="0"/>
+          <w:numId w:val="4"/>
+        </w:numPr>
+        <w:autoSpaceDE w:val="0"/>
+        <w:autoSpaceDN w:val="0"/>
+        <w:adjustRightInd w:val="0"/>
+        <w:spacing w:after="0" w:line="240" w:lineRule="auto"/>
+        <w:rPr>
+          <w:rFonts w:asciiTheme="majorHAnsi" w:hAnsiTheme="majorHAnsi" w:cs="Times New Roman"/>
+        </w:rPr>
+      </w:pPr>
+      <w:r>
+        <w:rPr>
+          <w:rFonts w:asciiTheme="majorHAnsi" w:hAnsiTheme="majorHAnsi" w:cs="Times New Roman"/>
+        </w:rPr>
+        <w:t>The reviewer can change the review state (Accepted, Rejected, Waiting).</w:t>
       </w:r>
     </w:p>
     <w:p>
@@ -1487,7 +1444,7 @@
   <w:abstractNum w:abstractNumId="1" w15:restartNumberingAfterBreak="0">
     <w:nsid w:val="04A445A8"/>
     <w:multiLevelType w:val="hybridMultilevel"/>
-    <w:tmpl w:val="05B2EE5C"/>
+    <w:tmpl w:val="2A6E4642"/>
     <w:lvl w:ilvl="0" w:tplc="0409000F">
       <w:start w:val="1"/>
       <w:numFmt w:val="decimal"/>

</xml_diff>